<commit_message>
Prima bozza documentazione finale & aggiornamenti
</commit_message>
<xml_diff>
--- a/4.0 Elaborazione 3/2022_01_18_UniCTest_Elaborazione_3.docx
+++ b/4.0 Elaborazione 3/2022_01_18_UniCTest_Elaborazione_3.docx
@@ -6,9 +6,11 @@
       <w:pPr>
         <w:pStyle w:val="Titolo"/>
       </w:pPr>
+      <w:proofErr w:type="spellStart"/>
       <w:r>
         <w:t>UniCTest</w:t>
       </w:r>
+      <w:proofErr w:type="spellEnd"/>
     </w:p>
     <w:p>
       <w:pPr>
@@ -1373,8 +1375,13 @@
       <w:r>
         <w:t xml:space="preserve">Nella </w:t>
       </w:r>
-      <w:r>
-        <w:t xml:space="preserve">3° </w:t>
+      <w:proofErr w:type="gramStart"/>
+      <w:r>
+        <w:t>3°</w:t>
+      </w:r>
+      <w:proofErr w:type="gramEnd"/>
+      <w:r>
+        <w:t xml:space="preserve"> </w:t>
       </w:r>
       <w:r>
         <w:t>iterazione della</w:t>
@@ -1546,14 +1553,52 @@
           <w:lang w:val="en-US"/>
         </w:rPr>
       </w:pPr>
+      <w:proofErr w:type="spellStart"/>
       <w:r>
         <w:rPr>
           <w:b/>
           <w:bCs/>
           <w:lang w:val="en-US"/>
         </w:rPr>
-        <w:t>Contratti delle operazioni</w:t>
-      </w:r>
+        <w:t>Contratti</w:t>
+      </w:r>
+      <w:proofErr w:type="spellEnd"/>
+      <w:r>
+        <w:rPr>
+          <w:b/>
+          <w:bCs/>
+          <w:lang w:val="en-US"/>
+        </w:rPr>
+        <w:t xml:space="preserve"> </w:t>
+      </w:r>
+      <w:proofErr w:type="spellStart"/>
+      <w:r>
+        <w:rPr>
+          <w:b/>
+          <w:bCs/>
+          <w:lang w:val="en-US"/>
+        </w:rPr>
+        <w:t>delle</w:t>
+      </w:r>
+      <w:proofErr w:type="spellEnd"/>
+      <w:r>
+        <w:rPr>
+          <w:b/>
+          <w:bCs/>
+          <w:lang w:val="en-US"/>
+        </w:rPr>
+        <w:t xml:space="preserve"> </w:t>
+      </w:r>
+      <w:proofErr w:type="spellStart"/>
+      <w:r>
+        <w:rPr>
+          <w:b/>
+          <w:bCs/>
+          <w:lang w:val="en-US"/>
+        </w:rPr>
+        <w:t>operazioni</w:t>
+      </w:r>
+      <w:proofErr w:type="spellEnd"/>
     </w:p>
     <w:p>
       <w:pPr>
@@ -1596,7 +1641,23 @@
           <w:b/>
           <w:bCs/>
         </w:rPr>
-        <w:t>DCD (Design Class Diagram)</w:t>
+        <w:t xml:space="preserve">DCD (Design Class </w:t>
+      </w:r>
+      <w:proofErr w:type="spellStart"/>
+      <w:r>
+        <w:rPr>
+          <w:b/>
+          <w:bCs/>
+        </w:rPr>
+        <w:t>Diagram</w:t>
+      </w:r>
+      <w:proofErr w:type="spellEnd"/>
+      <w:r>
+        <w:rPr>
+          <w:b/>
+          <w:bCs/>
+        </w:rPr>
+        <w:t>)</w:t>
       </w:r>
       <w:r>
         <w:rPr>
@@ -1613,11 +1674,16 @@
       <w:r>
         <w:t xml:space="preserve">La </w:t>
       </w:r>
+      <w:proofErr w:type="gramStart"/>
       <w:r>
         <w:t>3</w:t>
       </w:r>
       <w:r>
-        <w:t xml:space="preserve">° iterazione della fase di elaborazione prevederà </w:t>
+        <w:t>°</w:t>
+      </w:r>
+      <w:proofErr w:type="gramEnd"/>
+      <w:r>
+        <w:t xml:space="preserve"> iterazione della fase di elaborazione prevederà </w:t>
       </w:r>
       <w:r>
         <w:t>diversi step</w:t>
@@ -1982,7 +2048,27 @@
                 <w:i/>
                 <w:iCs/>
               </w:rPr>
-              <w:t>Il passo 5 viene ripetuto finché lo Studente non indica di voler consegnare.</w:t>
+              <w:t xml:space="preserve">Il passo </w:t>
+            </w:r>
+            <w:proofErr w:type="gramStart"/>
+            <w:r>
+              <w:rPr>
+                <w:b w:val="0"/>
+                <w:bCs w:val="0"/>
+                <w:i/>
+                <w:iCs/>
+              </w:rPr>
+              <w:t>5</w:t>
+            </w:r>
+            <w:proofErr w:type="gramEnd"/>
+            <w:r>
+              <w:rPr>
+                <w:b w:val="0"/>
+                <w:bCs w:val="0"/>
+                <w:i/>
+                <w:iCs/>
+              </w:rPr>
+              <w:t xml:space="preserve"> viene ripetuto finché lo Studente non indica di voler consegnare.</w:t>
             </w:r>
           </w:p>
           <w:p>
@@ -2183,6 +2269,7 @@
           <w:numId w:val="28"/>
         </w:numPr>
       </w:pPr>
+      <w:proofErr w:type="spellStart"/>
       <w:r>
         <w:rPr>
           <w:b/>
@@ -2190,6 +2277,7 @@
         </w:rPr>
         <w:t>QuesitoReale</w:t>
       </w:r>
+      <w:proofErr w:type="spellEnd"/>
       <w:r>
         <w:t>:</w:t>
       </w:r>
@@ -2203,7 +2291,17 @@
         <w:t xml:space="preserve">rappresenta un quesito associato ad </w:t>
       </w:r>
       <w:r>
-        <w:t>un test oggetto di una simulazione. Ha un’associazione con la classe Quesito, adesso rinominata in QuesitoDescrizione, per ottenere le informazioni come il testo della domanda e le risposte e un’associazione con Risposta, ovvero la risposta data dallo studente al quesito.</w:t>
+        <w:t xml:space="preserve">un test oggetto di una simulazione. Ha un’associazione con la classe Quesito, adesso rinominata in </w:t>
+      </w:r>
+      <w:proofErr w:type="spellStart"/>
+      <w:proofErr w:type="gramStart"/>
+      <w:r>
+        <w:t>QuesitoDescrizione</w:t>
+      </w:r>
+      <w:proofErr w:type="spellEnd"/>
+      <w:proofErr w:type="gramEnd"/>
+      <w:r>
+        <w:t>, per ottenere le informazioni come il testo della domanda e le risposte e un’associazione con Risposta, ovvero la risposta data dallo studente al quesito.</w:t>
       </w:r>
     </w:p>
     <w:p>
@@ -2211,7 +2309,15 @@
         <w:ind w:left="360"/>
       </w:pPr>
       <w:r>
-        <w:t xml:space="preserve">Questa modifica è stata effettuata in quanto un quesito potrebbe figurare in molti test, dunque </w:t>
+        <w:t xml:space="preserve">Questa modifica è stata effettuata in quanto un quesito potrebbe figurare in molti </w:t>
+      </w:r>
+      <w:proofErr w:type="gramStart"/>
+      <w:r>
+        <w:t>test, dunque</w:t>
+      </w:r>
+      <w:proofErr w:type="gramEnd"/>
+      <w:r>
+        <w:t xml:space="preserve"> </w:t>
       </w:r>
       <w:r>
         <w:t xml:space="preserve">si è rivelato utile mantenere </w:t>
@@ -2228,8 +2334,13 @@
     <w:p>
       <w:r>
         <w:lastRenderedPageBreak/>
-        <w:t>Inoltre, come aggiunta all’iterazione precedente, è stato introdotto il concetto di Utente per generalizzare Studente e Tutor, in quanto ciò permette di ridurre il numero di associazioni con UniCTest</w:t>
-      </w:r>
+        <w:t xml:space="preserve">Inoltre, come aggiunta all’iterazione precedente, è stato introdotto il concetto di Utente per generalizzare Studente e Tutor, in quanto ciò permette di ridurre il numero di associazioni con </w:t>
+      </w:r>
+      <w:proofErr w:type="spellStart"/>
+      <w:r>
+        <w:t>UniCTest</w:t>
+      </w:r>
+      <w:proofErr w:type="spellEnd"/>
       <w:r>
         <w:t>, abbassandone, dunque, il grado di accoppiamento.</w:t>
       </w:r>
@@ -2499,6 +2610,8 @@
                 <w:bCs w:val="0"/>
               </w:rPr>
             </w:pPr>
+            <w:proofErr w:type="spellStart"/>
+            <w:proofErr w:type="gramStart"/>
             <w:r>
               <w:rPr>
                 <w:b w:val="0"/>
@@ -2506,12 +2619,21 @@
               </w:rPr>
               <w:t>visualizzaTemplate</w:t>
             </w:r>
+            <w:proofErr w:type="spellEnd"/>
             <w:r>
               <w:rPr>
                 <w:b w:val="0"/>
                 <w:bCs w:val="0"/>
               </w:rPr>
-              <w:t>()</w:t>
+              <w:t>(</w:t>
+            </w:r>
+            <w:proofErr w:type="gramEnd"/>
+            <w:r>
+              <w:rPr>
+                <w:b w:val="0"/>
+                <w:bCs w:val="0"/>
+              </w:rPr>
+              <w:t>)</w:t>
             </w:r>
           </w:p>
         </w:tc>
@@ -2658,6 +2780,7 @@
             <w:r>
               <w:t xml:space="preserve"> l’elenco delle istanze </w:t>
             </w:r>
+            <w:proofErr w:type="spellStart"/>
             <w:r>
               <w:rPr>
                 <w:i/>
@@ -2665,12 +2788,22 @@
               </w:rPr>
               <w:t>tp</w:t>
             </w:r>
-            <w:r>
-              <w:t xml:space="preserve"> di TemplatePersonalizzato allo Studente</w:t>
+            <w:proofErr w:type="spellEnd"/>
+            <w:r>
+              <w:t xml:space="preserve"> di </w:t>
+            </w:r>
+            <w:proofErr w:type="spellStart"/>
+            <w:r>
+              <w:t>TemplatePersonalizzato</w:t>
+            </w:r>
+            <w:proofErr w:type="spellEnd"/>
+            <w:r>
+              <w:t xml:space="preserve"> allo Studente</w:t>
             </w:r>
             <w:r>
               <w:t xml:space="preserve"> </w:t>
             </w:r>
+            <w:proofErr w:type="spellStart"/>
             <w:r>
               <w:rPr>
                 <w:i/>
@@ -2678,6 +2811,7 @@
               </w:rPr>
               <w:t>utenteAutenticato</w:t>
             </w:r>
+            <w:proofErr w:type="spellEnd"/>
             <w:r>
               <w:t>.</w:t>
             </w:r>
@@ -2757,12 +2891,37 @@
                 <w:bCs w:val="0"/>
               </w:rPr>
             </w:pPr>
+            <w:proofErr w:type="spellStart"/>
             <w:r>
               <w:rPr>
                 <w:b w:val="0"/>
                 <w:bCs w:val="0"/>
               </w:rPr>
-              <w:t>avviaSimulazione(idTemplate)</w:t>
+              <w:t>avviaSimulazione</w:t>
+            </w:r>
+            <w:proofErr w:type="spellEnd"/>
+            <w:r>
+              <w:rPr>
+                <w:b w:val="0"/>
+                <w:bCs w:val="0"/>
+              </w:rPr>
+              <w:t>(</w:t>
+            </w:r>
+            <w:proofErr w:type="spellStart"/>
+            <w:r>
+              <w:rPr>
+                <w:b w:val="0"/>
+                <w:bCs w:val="0"/>
+              </w:rPr>
+              <w:t>idTemplate</w:t>
+            </w:r>
+            <w:proofErr w:type="spellEnd"/>
+            <w:r>
+              <w:rPr>
+                <w:b w:val="0"/>
+                <w:bCs w:val="0"/>
+              </w:rPr>
+              <w:t>)</w:t>
             </w:r>
           </w:p>
         </w:tc>
@@ -2906,6 +3065,7 @@
             <w:r>
               <w:t xml:space="preserve"> ed è stata associata all’istanza </w:t>
             </w:r>
+            <w:proofErr w:type="spellStart"/>
             <w:r>
               <w:rPr>
                 <w:i/>
@@ -2913,8 +3073,17 @@
               </w:rPr>
               <w:t>tp</w:t>
             </w:r>
-            <w:r>
-              <w:t xml:space="preserve"> di TemplatePersonalizzato avente </w:t>
+            <w:proofErr w:type="spellEnd"/>
+            <w:r>
+              <w:t xml:space="preserve"> di </w:t>
+            </w:r>
+            <w:proofErr w:type="spellStart"/>
+            <w:r>
+              <w:t>TemplatePersonalizzato</w:t>
+            </w:r>
+            <w:proofErr w:type="spellEnd"/>
+            <w:r>
+              <w:t xml:space="preserve"> avente </w:t>
             </w:r>
             <w:r>
               <w:rPr>
@@ -2924,7 +3093,15 @@
               <w:t>tp.id</w:t>
             </w:r>
             <w:r>
-              <w:t>=idTemplate tramite l’associazione “</w:t>
+              <w:t>=</w:t>
+            </w:r>
+            <w:proofErr w:type="spellStart"/>
+            <w:r>
+              <w:t>idTemplate</w:t>
+            </w:r>
+            <w:proofErr w:type="spellEnd"/>
+            <w:r>
+              <w:t xml:space="preserve"> tramite l’associazione “</w:t>
             </w:r>
             <w:r>
               <w:t>corrente</w:t>
@@ -2951,6 +3128,7 @@
             <w:r>
               <w:t xml:space="preserve"> le n istanze </w:t>
             </w:r>
+            <w:proofErr w:type="spellStart"/>
             <w:r>
               <w:rPr>
                 <w:i/>
@@ -2965,13 +3143,25 @@
               </w:rPr>
               <w:t>r</w:t>
             </w:r>
-            <w:r>
-              <w:t xml:space="preserve"> di QuesitoReale sulla base delle </w:t>
+            <w:proofErr w:type="spellEnd"/>
+            <w:r>
+              <w:t xml:space="preserve"> di </w:t>
+            </w:r>
+            <w:proofErr w:type="spellStart"/>
+            <w:proofErr w:type="gramStart"/>
+            <w:r>
+              <w:t>QuesitoReale</w:t>
+            </w:r>
+            <w:proofErr w:type="spellEnd"/>
+            <w:proofErr w:type="gramEnd"/>
+            <w:r>
+              <w:t xml:space="preserve"> sulla base delle </w:t>
             </w:r>
             <w:r>
               <w:lastRenderedPageBreak/>
               <w:t xml:space="preserve">informazioni contenute nell’istanza </w:t>
             </w:r>
+            <w:proofErr w:type="spellStart"/>
             <w:r>
               <w:rPr>
                 <w:i/>
@@ -2979,6 +3169,7 @@
               </w:rPr>
               <w:t>tp</w:t>
             </w:r>
+            <w:proofErr w:type="spellEnd"/>
             <w:r>
               <w:rPr>
                 <w:i/>
@@ -2989,6 +3180,7 @@
             <w:r>
               <w:t xml:space="preserve">ciascuna è stata associata alla rispettiva istanza </w:t>
             </w:r>
+            <w:proofErr w:type="spellStart"/>
             <w:r>
               <w:rPr>
                 <w:i/>
@@ -2996,8 +3188,17 @@
               </w:rPr>
               <w:t>qd</w:t>
             </w:r>
-            <w:r>
-              <w:t xml:space="preserve"> di QuesitoDescrizione tramite l’associazione “descritto da” e a</w:t>
+            <w:proofErr w:type="spellEnd"/>
+            <w:r>
+              <w:t xml:space="preserve"> di </w:t>
+            </w:r>
+            <w:proofErr w:type="spellStart"/>
+            <w:r>
+              <w:t>QuesitoDescrizione</w:t>
+            </w:r>
+            <w:proofErr w:type="spellEnd"/>
+            <w:r>
+              <w:t xml:space="preserve"> tramite l’associazione “descritto da” e a</w:t>
             </w:r>
             <w:r>
               <w:rPr>
@@ -3022,6 +3223,7 @@
               </w:numPr>
               <w:cnfStyle w:val="000000100000" w:firstRow="0" w:lastRow="0" w:firstColumn="0" w:lastColumn="0" w:oddVBand="0" w:evenVBand="0" w:oddHBand="1" w:evenHBand="0" w:firstRowFirstColumn="0" w:firstRowLastColumn="0" w:lastRowFirstColumn="0" w:lastRowLastColumn="0"/>
             </w:pPr>
+            <w:proofErr w:type="gramStart"/>
             <w:r>
               <w:rPr>
                 <w:i/>
@@ -3030,7 +3232,11 @@
               <w:t>t</w:t>
             </w:r>
             <w:r>
-              <w:t xml:space="preserve"> è stato restituito allo Studente.</w:t>
+              <w:t xml:space="preserve"> è</w:t>
+            </w:r>
+            <w:proofErr w:type="gramEnd"/>
+            <w:r>
+              <w:t xml:space="preserve"> stato restituito allo Studente.</w:t>
             </w:r>
           </w:p>
         </w:tc>
@@ -3109,13 +3315,33 @@
                 <w:bCs w:val="0"/>
               </w:rPr>
             </w:pPr>
+            <w:proofErr w:type="spellStart"/>
             <w:r>
               <w:rPr>
                 <w:b w:val="0"/>
                 <w:bCs w:val="0"/>
               </w:rPr>
-              <w:t>selezionaRisposta(idQuesitoReale,idRisposta</w:t>
-            </w:r>
+              <w:t>selezionaRisposta</w:t>
+            </w:r>
+            <w:proofErr w:type="spellEnd"/>
+            <w:r>
+              <w:rPr>
+                <w:b w:val="0"/>
+                <w:bCs w:val="0"/>
+              </w:rPr>
+              <w:t>(</w:t>
+            </w:r>
+            <w:proofErr w:type="spellStart"/>
+            <w:proofErr w:type="gramStart"/>
+            <w:r>
+              <w:rPr>
+                <w:b w:val="0"/>
+                <w:bCs w:val="0"/>
+              </w:rPr>
+              <w:t>idQuesitoReale,idRisposta</w:t>
+            </w:r>
+            <w:proofErr w:type="spellEnd"/>
+            <w:proofErr w:type="gramEnd"/>
             <w:r>
               <w:rPr>
                 <w:b w:val="0"/>
@@ -3215,6 +3441,7 @@
             <w:r>
               <w:t xml:space="preserve"> di Test è stata creata e associata correttamente alle n istanze </w:t>
             </w:r>
+            <w:proofErr w:type="spellStart"/>
             <w:r>
               <w:rPr>
                 <w:i/>
@@ -3222,8 +3449,17 @@
               </w:rPr>
               <w:t>qr</w:t>
             </w:r>
-            <w:r>
-              <w:t xml:space="preserve"> di QuesitoReale.</w:t>
+            <w:proofErr w:type="spellEnd"/>
+            <w:r>
+              <w:t xml:space="preserve"> di </w:t>
+            </w:r>
+            <w:proofErr w:type="spellStart"/>
+            <w:r>
+              <w:t>QuesitoReale</w:t>
+            </w:r>
+            <w:proofErr w:type="spellEnd"/>
+            <w:r>
+              <w:t>.</w:t>
             </w:r>
           </w:p>
         </w:tc>
@@ -3269,6 +3505,7 @@
             <w:r>
               <w:t xml:space="preserve">L’istanza </w:t>
             </w:r>
+            <w:proofErr w:type="spellStart"/>
             <w:r>
               <w:rPr>
                 <w:i/>
@@ -3276,6 +3513,7 @@
               </w:rPr>
               <w:t>qr</w:t>
             </w:r>
+            <w:proofErr w:type="spellEnd"/>
             <w:r>
               <w:t xml:space="preserve"> con </w:t>
             </w:r>
@@ -3287,7 +3525,15 @@
               <w:t>qr.id</w:t>
             </w:r>
             <w:r>
-              <w:t xml:space="preserve">=idQuesitoReale è stata associata all’istanza </w:t>
+              <w:t>=</w:t>
+            </w:r>
+            <w:proofErr w:type="spellStart"/>
+            <w:r>
+              <w:t>idQuesitoReale</w:t>
+            </w:r>
+            <w:proofErr w:type="spellEnd"/>
+            <w:r>
+              <w:t xml:space="preserve"> è stata associata all’istanza </w:t>
             </w:r>
             <w:r>
               <w:rPr>
@@ -3307,7 +3553,15 @@
               <w:t>r.id</w:t>
             </w:r>
             <w:r>
-              <w:t>=idRisposta.</w:t>
+              <w:t>=</w:t>
+            </w:r>
+            <w:proofErr w:type="spellStart"/>
+            <w:r>
+              <w:t>idRisposta</w:t>
+            </w:r>
+            <w:proofErr w:type="spellEnd"/>
+            <w:r>
+              <w:t>.</w:t>
             </w:r>
           </w:p>
         </w:tc>
@@ -3385,6 +3639,8 @@
                 <w:bCs w:val="0"/>
               </w:rPr>
             </w:pPr>
+            <w:proofErr w:type="spellStart"/>
+            <w:proofErr w:type="gramStart"/>
             <w:r>
               <w:rPr>
                 <w:b w:val="0"/>
@@ -3392,12 +3648,21 @@
               </w:rPr>
               <w:t>terminaSimulazione</w:t>
             </w:r>
+            <w:proofErr w:type="spellEnd"/>
             <w:r>
               <w:rPr>
                 <w:b w:val="0"/>
                 <w:bCs w:val="0"/>
               </w:rPr>
-              <w:t>()</w:t>
+              <w:t>(</w:t>
+            </w:r>
+            <w:proofErr w:type="gramEnd"/>
+            <w:r>
+              <w:rPr>
+                <w:b w:val="0"/>
+                <w:bCs w:val="0"/>
+              </w:rPr>
+              <w:t>)</w:t>
             </w:r>
           </w:p>
         </w:tc>
@@ -3488,6 +3753,7 @@
             <w:r>
               <w:t xml:space="preserve"> di Test è stata creata e associata correttamente alle n istanze </w:t>
             </w:r>
+            <w:proofErr w:type="spellStart"/>
             <w:r>
               <w:rPr>
                 <w:i/>
@@ -3495,8 +3761,17 @@
               </w:rPr>
               <w:t>qr</w:t>
             </w:r>
-            <w:r>
-              <w:t xml:space="preserve"> di QuesitoReale.</w:t>
+            <w:proofErr w:type="spellEnd"/>
+            <w:r>
+              <w:t xml:space="preserve"> di </w:t>
+            </w:r>
+            <w:proofErr w:type="spellStart"/>
+            <w:r>
+              <w:t>QuesitoReale</w:t>
+            </w:r>
+            <w:proofErr w:type="spellEnd"/>
+            <w:r>
+              <w:t>.</w:t>
             </w:r>
           </w:p>
         </w:tc>
@@ -3542,6 +3817,8 @@
             <w:r>
               <w:t xml:space="preserve">L’attributo </w:t>
             </w:r>
+            <w:proofErr w:type="spellStart"/>
+            <w:proofErr w:type="gramStart"/>
             <w:r>
               <w:rPr>
                 <w:i/>
@@ -3549,6 +3826,8 @@
               </w:rPr>
               <w:t>t.punteggioComplessivo</w:t>
             </w:r>
+            <w:proofErr w:type="spellEnd"/>
+            <w:proofErr w:type="gramEnd"/>
             <w:r>
               <w:t xml:space="preserve"> è stato inizializzato ed è stato restituito </w:t>
             </w:r>
@@ -3588,6 +3867,7 @@
             <w:r>
               <w:t xml:space="preserve">ll’istanza </w:t>
             </w:r>
+            <w:proofErr w:type="spellStart"/>
             <w:r>
               <w:rPr>
                 <w:i/>
@@ -3595,8 +3875,17 @@
               </w:rPr>
               <w:t>tp</w:t>
             </w:r>
-            <w:r>
-              <w:t xml:space="preserve"> di TemplatePersonalizzato attualmente selezionata dallo Studente tramite l’associazione “è la struttura di”.</w:t>
+            <w:proofErr w:type="spellEnd"/>
+            <w:r>
+              <w:t xml:space="preserve"> di </w:t>
+            </w:r>
+            <w:proofErr w:type="spellStart"/>
+            <w:r>
+              <w:t>TemplatePersonalizzato</w:t>
+            </w:r>
+            <w:proofErr w:type="spellEnd"/>
+            <w:r>
+              <w:t xml:space="preserve"> attualmente selezionata dallo Studente tramite l’associazione “è la struttura di”.</w:t>
             </w:r>
           </w:p>
         </w:tc>
@@ -4293,7 +4582,15 @@
         <w:t>sequenza</w:t>
       </w:r>
       <w:r>
-        <w:t>: viene creata la mappaTest.</w:t>
+        <w:t xml:space="preserve">: viene creata la </w:t>
+      </w:r>
+      <w:proofErr w:type="spellStart"/>
+      <w:r>
+        <w:t>mappaTest</w:t>
+      </w:r>
+      <w:proofErr w:type="spellEnd"/>
+      <w:r>
+        <w:t>.</w:t>
       </w:r>
     </w:p>
     <w:p>
@@ -4387,6 +4684,8 @@
     <w:p/>
     <w:p/>
     <w:p/>
+    <w:p/>
+    <w:p/>
     <w:sectPr>
       <w:pgSz w:w="11906" w:h="16838"/>
       <w:pgMar w:top="1417" w:right="1417" w:bottom="1134" w:left="1417" w:header="708" w:footer="708" w:gutter="0"/>
@@ -5630,6 +5929,119 @@
     </w:lvl>
   </w:abstractNum>
   <w:abstractNum w:abstractNumId="11" w15:restartNumberingAfterBreak="0">
+    <w:nsid w:val="1FC73CDF"/>
+    <w:multiLevelType w:val="hybridMultilevel"/>
+    <w:tmpl w:val="EBA0F7BC"/>
+    <w:lvl w:ilvl="0" w:tplc="04100001">
+      <w:start w:val="1"/>
+      <w:numFmt w:val="bullet"/>
+      <w:lvlText w:val=""/>
+      <w:lvlJc w:val="left"/>
+      <w:pPr>
+        <w:ind w:left="720" w:hanging="360"/>
+      </w:pPr>
+      <w:rPr>
+        <w:rFonts w:ascii="Symbol" w:hAnsi="Symbol" w:hint="default"/>
+      </w:rPr>
+    </w:lvl>
+    <w:lvl w:ilvl="1" w:tplc="04100003" w:tentative="1">
+      <w:start w:val="1"/>
+      <w:numFmt w:val="bullet"/>
+      <w:lvlText w:val="o"/>
+      <w:lvlJc w:val="left"/>
+      <w:pPr>
+        <w:ind w:left="1440" w:hanging="360"/>
+      </w:pPr>
+      <w:rPr>
+        <w:rFonts w:ascii="Courier New" w:hAnsi="Courier New" w:cs="Courier New" w:hint="default"/>
+      </w:rPr>
+    </w:lvl>
+    <w:lvl w:ilvl="2" w:tplc="04100005" w:tentative="1">
+      <w:start w:val="1"/>
+      <w:numFmt w:val="bullet"/>
+      <w:lvlText w:val=""/>
+      <w:lvlJc w:val="left"/>
+      <w:pPr>
+        <w:ind w:left="2160" w:hanging="360"/>
+      </w:pPr>
+      <w:rPr>
+        <w:rFonts w:ascii="Wingdings" w:hAnsi="Wingdings" w:hint="default"/>
+      </w:rPr>
+    </w:lvl>
+    <w:lvl w:ilvl="3" w:tplc="04100001" w:tentative="1">
+      <w:start w:val="1"/>
+      <w:numFmt w:val="bullet"/>
+      <w:lvlText w:val=""/>
+      <w:lvlJc w:val="left"/>
+      <w:pPr>
+        <w:ind w:left="2880" w:hanging="360"/>
+      </w:pPr>
+      <w:rPr>
+        <w:rFonts w:ascii="Symbol" w:hAnsi="Symbol" w:hint="default"/>
+      </w:rPr>
+    </w:lvl>
+    <w:lvl w:ilvl="4" w:tplc="04100003" w:tentative="1">
+      <w:start w:val="1"/>
+      <w:numFmt w:val="bullet"/>
+      <w:lvlText w:val="o"/>
+      <w:lvlJc w:val="left"/>
+      <w:pPr>
+        <w:ind w:left="3600" w:hanging="360"/>
+      </w:pPr>
+      <w:rPr>
+        <w:rFonts w:ascii="Courier New" w:hAnsi="Courier New" w:cs="Courier New" w:hint="default"/>
+      </w:rPr>
+    </w:lvl>
+    <w:lvl w:ilvl="5" w:tplc="04100005" w:tentative="1">
+      <w:start w:val="1"/>
+      <w:numFmt w:val="bullet"/>
+      <w:lvlText w:val=""/>
+      <w:lvlJc w:val="left"/>
+      <w:pPr>
+        <w:ind w:left="4320" w:hanging="360"/>
+      </w:pPr>
+      <w:rPr>
+        <w:rFonts w:ascii="Wingdings" w:hAnsi="Wingdings" w:hint="default"/>
+      </w:rPr>
+    </w:lvl>
+    <w:lvl w:ilvl="6" w:tplc="04100001" w:tentative="1">
+      <w:start w:val="1"/>
+      <w:numFmt w:val="bullet"/>
+      <w:lvlText w:val=""/>
+      <w:lvlJc w:val="left"/>
+      <w:pPr>
+        <w:ind w:left="5040" w:hanging="360"/>
+      </w:pPr>
+      <w:rPr>
+        <w:rFonts w:ascii="Symbol" w:hAnsi="Symbol" w:hint="default"/>
+      </w:rPr>
+    </w:lvl>
+    <w:lvl w:ilvl="7" w:tplc="04100003" w:tentative="1">
+      <w:start w:val="1"/>
+      <w:numFmt w:val="bullet"/>
+      <w:lvlText w:val="o"/>
+      <w:lvlJc w:val="left"/>
+      <w:pPr>
+        <w:ind w:left="5760" w:hanging="360"/>
+      </w:pPr>
+      <w:rPr>
+        <w:rFonts w:ascii="Courier New" w:hAnsi="Courier New" w:cs="Courier New" w:hint="default"/>
+      </w:rPr>
+    </w:lvl>
+    <w:lvl w:ilvl="8" w:tplc="04100005" w:tentative="1">
+      <w:start w:val="1"/>
+      <w:numFmt w:val="bullet"/>
+      <w:lvlText w:val=""/>
+      <w:lvlJc w:val="left"/>
+      <w:pPr>
+        <w:ind w:left="6480" w:hanging="360"/>
+      </w:pPr>
+      <w:rPr>
+        <w:rFonts w:ascii="Wingdings" w:hAnsi="Wingdings" w:hint="default"/>
+      </w:rPr>
+    </w:lvl>
+  </w:abstractNum>
+  <w:abstractNum w:abstractNumId="12" w15:restartNumberingAfterBreak="0">
     <w:nsid w:val="26BD67D9"/>
     <w:multiLevelType w:val="hybridMultilevel"/>
     <w:tmpl w:val="71147532"/>
@@ -5715,7 +6127,7 @@
       </w:pPr>
     </w:lvl>
   </w:abstractNum>
-  <w:abstractNum w:abstractNumId="12" w15:restartNumberingAfterBreak="0">
+  <w:abstractNum w:abstractNumId="13" w15:restartNumberingAfterBreak="0">
     <w:nsid w:val="2C1855AE"/>
     <w:multiLevelType w:val="hybridMultilevel"/>
     <w:tmpl w:val="86AE2FB8"/>
@@ -5828,7 +6240,7 @@
       </w:rPr>
     </w:lvl>
   </w:abstractNum>
-  <w:abstractNum w:abstractNumId="13" w15:restartNumberingAfterBreak="0">
+  <w:abstractNum w:abstractNumId="14" w15:restartNumberingAfterBreak="0">
     <w:nsid w:val="35EA7E7A"/>
     <w:multiLevelType w:val="multilevel"/>
     <w:tmpl w:val="0F06DBF6"/>
@@ -5977,7 +6389,7 @@
       </w:rPr>
     </w:lvl>
   </w:abstractNum>
-  <w:abstractNum w:abstractNumId="14" w15:restartNumberingAfterBreak="0">
+  <w:abstractNum w:abstractNumId="15" w15:restartNumberingAfterBreak="0">
     <w:nsid w:val="3DBC0CD8"/>
     <w:multiLevelType w:val="multilevel"/>
     <w:tmpl w:val="0F06DBF6"/>
@@ -6126,7 +6538,7 @@
       </w:rPr>
     </w:lvl>
   </w:abstractNum>
-  <w:abstractNum w:abstractNumId="15" w15:restartNumberingAfterBreak="0">
+  <w:abstractNum w:abstractNumId="16" w15:restartNumberingAfterBreak="0">
     <w:nsid w:val="400F3564"/>
     <w:multiLevelType w:val="multilevel"/>
     <w:tmpl w:val="0F06DBF6"/>
@@ -6275,7 +6687,7 @@
       </w:rPr>
     </w:lvl>
   </w:abstractNum>
-  <w:abstractNum w:abstractNumId="16" w15:restartNumberingAfterBreak="0">
+  <w:abstractNum w:abstractNumId="17" w15:restartNumberingAfterBreak="0">
     <w:nsid w:val="4475112B"/>
     <w:multiLevelType w:val="hybridMultilevel"/>
     <w:tmpl w:val="4CA8253C"/>
@@ -6361,7 +6773,7 @@
       </w:pPr>
     </w:lvl>
   </w:abstractNum>
-  <w:abstractNum w:abstractNumId="17" w15:restartNumberingAfterBreak="0">
+  <w:abstractNum w:abstractNumId="18" w15:restartNumberingAfterBreak="0">
     <w:nsid w:val="44FF20B5"/>
     <w:multiLevelType w:val="hybridMultilevel"/>
     <w:tmpl w:val="ADE84D02"/>
@@ -6474,7 +6886,7 @@
       </w:rPr>
     </w:lvl>
   </w:abstractNum>
-  <w:abstractNum w:abstractNumId="18" w15:restartNumberingAfterBreak="0">
+  <w:abstractNum w:abstractNumId="19" w15:restartNumberingAfterBreak="0">
     <w:nsid w:val="49771505"/>
     <w:multiLevelType w:val="hybridMultilevel"/>
     <w:tmpl w:val="CF1ACADC"/>
@@ -6587,7 +6999,7 @@
       </w:rPr>
     </w:lvl>
   </w:abstractNum>
-  <w:abstractNum w:abstractNumId="19" w15:restartNumberingAfterBreak="0">
+  <w:abstractNum w:abstractNumId="20" w15:restartNumberingAfterBreak="0">
     <w:nsid w:val="49B84D4E"/>
     <w:multiLevelType w:val="hybridMultilevel"/>
     <w:tmpl w:val="B930F874"/>
@@ -6700,7 +7112,7 @@
       </w:rPr>
     </w:lvl>
   </w:abstractNum>
-  <w:abstractNum w:abstractNumId="20" w15:restartNumberingAfterBreak="0">
+  <w:abstractNum w:abstractNumId="21" w15:restartNumberingAfterBreak="0">
     <w:nsid w:val="529C6C76"/>
     <w:multiLevelType w:val="hybridMultilevel"/>
     <w:tmpl w:val="6C7090A4"/>
@@ -6813,7 +7225,7 @@
       </w:rPr>
     </w:lvl>
   </w:abstractNum>
-  <w:abstractNum w:abstractNumId="21" w15:restartNumberingAfterBreak="0">
+  <w:abstractNum w:abstractNumId="22" w15:restartNumberingAfterBreak="0">
     <w:nsid w:val="57C15488"/>
     <w:multiLevelType w:val="hybridMultilevel"/>
     <w:tmpl w:val="565A30A4"/>
@@ -6926,7 +7338,7 @@
       </w:rPr>
     </w:lvl>
   </w:abstractNum>
-  <w:abstractNum w:abstractNumId="22" w15:restartNumberingAfterBreak="0">
+  <w:abstractNum w:abstractNumId="23" w15:restartNumberingAfterBreak="0">
     <w:nsid w:val="5A5423B0"/>
     <w:multiLevelType w:val="hybridMultilevel"/>
     <w:tmpl w:val="4CA8253C"/>
@@ -7012,7 +7424,7 @@
       </w:pPr>
     </w:lvl>
   </w:abstractNum>
-  <w:abstractNum w:abstractNumId="23" w15:restartNumberingAfterBreak="0">
+  <w:abstractNum w:abstractNumId="24" w15:restartNumberingAfterBreak="0">
     <w:nsid w:val="61CB620F"/>
     <w:multiLevelType w:val="hybridMultilevel"/>
     <w:tmpl w:val="3558D5D6"/>
@@ -7125,7 +7537,7 @@
       </w:rPr>
     </w:lvl>
   </w:abstractNum>
-  <w:abstractNum w:abstractNumId="24" w15:restartNumberingAfterBreak="0">
+  <w:abstractNum w:abstractNumId="25" w15:restartNumberingAfterBreak="0">
     <w:nsid w:val="66300C42"/>
     <w:multiLevelType w:val="hybridMultilevel"/>
     <w:tmpl w:val="4CA8253C"/>
@@ -7211,7 +7623,7 @@
       </w:pPr>
     </w:lvl>
   </w:abstractNum>
-  <w:abstractNum w:abstractNumId="25" w15:restartNumberingAfterBreak="0">
+  <w:abstractNum w:abstractNumId="26" w15:restartNumberingAfterBreak="0">
     <w:nsid w:val="68EE46E4"/>
     <w:multiLevelType w:val="hybridMultilevel"/>
     <w:tmpl w:val="0FB4DB74"/>
@@ -7300,7 +7712,7 @@
       </w:pPr>
     </w:lvl>
   </w:abstractNum>
-  <w:abstractNum w:abstractNumId="26" w15:restartNumberingAfterBreak="0">
+  <w:abstractNum w:abstractNumId="27" w15:restartNumberingAfterBreak="0">
     <w:nsid w:val="6BA028ED"/>
     <w:multiLevelType w:val="hybridMultilevel"/>
     <w:tmpl w:val="75AE1B9C"/>
@@ -7386,7 +7798,7 @@
       </w:pPr>
     </w:lvl>
   </w:abstractNum>
-  <w:abstractNum w:abstractNumId="27" w15:restartNumberingAfterBreak="0">
+  <w:abstractNum w:abstractNumId="28" w15:restartNumberingAfterBreak="0">
     <w:nsid w:val="6F253660"/>
     <w:multiLevelType w:val="hybridMultilevel"/>
     <w:tmpl w:val="61849376"/>
@@ -7499,7 +7911,7 @@
       </w:rPr>
     </w:lvl>
   </w:abstractNum>
-  <w:abstractNum w:abstractNumId="28" w15:restartNumberingAfterBreak="0">
+  <w:abstractNum w:abstractNumId="29" w15:restartNumberingAfterBreak="0">
     <w:nsid w:val="749E2CAE"/>
     <w:multiLevelType w:val="hybridMultilevel"/>
     <w:tmpl w:val="86D89DDE"/>
@@ -7612,7 +8024,7 @@
       </w:rPr>
     </w:lvl>
   </w:abstractNum>
-  <w:abstractNum w:abstractNumId="29" w15:restartNumberingAfterBreak="0">
+  <w:abstractNum w:abstractNumId="30" w15:restartNumberingAfterBreak="0">
     <w:nsid w:val="75A32C93"/>
     <w:multiLevelType w:val="multilevel"/>
     <w:tmpl w:val="0F06DBF6"/>
@@ -7761,7 +8173,7 @@
       </w:rPr>
     </w:lvl>
   </w:abstractNum>
-  <w:abstractNum w:abstractNumId="30" w15:restartNumberingAfterBreak="0">
+  <w:abstractNum w:abstractNumId="31" w15:restartNumberingAfterBreak="0">
     <w:nsid w:val="761D14D2"/>
     <w:multiLevelType w:val="hybridMultilevel"/>
     <w:tmpl w:val="C922CB3A"/>
@@ -7874,7 +8286,7 @@
       </w:rPr>
     </w:lvl>
   </w:abstractNum>
-  <w:abstractNum w:abstractNumId="31" w15:restartNumberingAfterBreak="0">
+  <w:abstractNum w:abstractNumId="32" w15:restartNumberingAfterBreak="0">
     <w:nsid w:val="77DB6DF5"/>
     <w:multiLevelType w:val="hybridMultilevel"/>
     <w:tmpl w:val="4CA8253C"/>
@@ -7964,7 +8376,7 @@
     <w:abstractNumId w:val="6"/>
   </w:num>
   <w:num w:numId="2">
-    <w:abstractNumId w:val="21"/>
+    <w:abstractNumId w:val="22"/>
   </w:num>
   <w:num w:numId="3">
     <w:abstractNumId w:val="2"/>
@@ -7973,73 +8385,73 @@
     <w:abstractNumId w:val="3"/>
   </w:num>
   <w:num w:numId="5">
-    <w:abstractNumId w:val="20"/>
+    <w:abstractNumId w:val="21"/>
   </w:num>
   <w:num w:numId="6">
-    <w:abstractNumId w:val="17"/>
+    <w:abstractNumId w:val="18"/>
   </w:num>
   <w:num w:numId="7">
-    <w:abstractNumId w:val="25"/>
+    <w:abstractNumId w:val="26"/>
   </w:num>
   <w:num w:numId="8">
     <w:abstractNumId w:val="4"/>
   </w:num>
   <w:num w:numId="9">
-    <w:abstractNumId w:val="13"/>
+    <w:abstractNumId w:val="14"/>
   </w:num>
   <w:num w:numId="10">
-    <w:abstractNumId w:val="14"/>
+    <w:abstractNumId w:val="15"/>
   </w:num>
   <w:num w:numId="11">
-    <w:abstractNumId w:val="29"/>
+    <w:abstractNumId w:val="30"/>
   </w:num>
   <w:num w:numId="12">
-    <w:abstractNumId w:val="15"/>
+    <w:abstractNumId w:val="16"/>
   </w:num>
   <w:num w:numId="13">
+    <w:abstractNumId w:val="28"/>
+  </w:num>
+  <w:num w:numId="14">
+    <w:abstractNumId w:val="19"/>
+  </w:num>
+  <w:num w:numId="15">
     <w:abstractNumId w:val="27"/>
   </w:num>
-  <w:num w:numId="14">
-    <w:abstractNumId w:val="18"/>
-  </w:num>
-  <w:num w:numId="15">
-    <w:abstractNumId w:val="26"/>
-  </w:num>
   <w:num w:numId="16">
-    <w:abstractNumId w:val="31"/>
+    <w:abstractNumId w:val="32"/>
   </w:num>
   <w:num w:numId="17">
-    <w:abstractNumId w:val="16"/>
+    <w:abstractNumId w:val="17"/>
   </w:num>
   <w:num w:numId="18">
     <w:abstractNumId w:val="10"/>
   </w:num>
   <w:num w:numId="19">
-    <w:abstractNumId w:val="30"/>
+    <w:abstractNumId w:val="31"/>
   </w:num>
   <w:num w:numId="20">
-    <w:abstractNumId w:val="22"/>
+    <w:abstractNumId w:val="23"/>
   </w:num>
   <w:num w:numId="21">
-    <w:abstractNumId w:val="23"/>
+    <w:abstractNumId w:val="24"/>
   </w:num>
   <w:num w:numId="22">
-    <w:abstractNumId w:val="24"/>
+    <w:abstractNumId w:val="25"/>
   </w:num>
   <w:num w:numId="23">
-    <w:abstractNumId w:val="19"/>
+    <w:abstractNumId w:val="20"/>
   </w:num>
   <w:num w:numId="24">
-    <w:abstractNumId w:val="28"/>
+    <w:abstractNumId w:val="29"/>
   </w:num>
   <w:num w:numId="25">
     <w:abstractNumId w:val="1"/>
   </w:num>
   <w:num w:numId="26">
-    <w:abstractNumId w:val="11"/>
+    <w:abstractNumId w:val="12"/>
   </w:num>
   <w:num w:numId="27">
-    <w:abstractNumId w:val="12"/>
+    <w:abstractNumId w:val="13"/>
   </w:num>
   <w:num w:numId="28">
     <w:abstractNumId w:val="0"/>
@@ -8055,6 +8467,9 @@
   </w:num>
   <w:num w:numId="32">
     <w:abstractNumId w:val="7"/>
+  </w:num>
+  <w:num w:numId="33">
+    <w:abstractNumId w:val="11"/>
   </w:num>
   <w:numIdMacAtCleanup w:val="12"/>
 </w:numbering>
@@ -8554,7 +8969,6 @@
     <w:next w:val="Normale"/>
     <w:link w:val="Titolo4Carattere"/>
     <w:uiPriority w:val="9"/>
-    <w:semiHidden/>
     <w:unhideWhenUsed/>
     <w:qFormat/>
     <w:rsid w:val="00FC09A9"/>
@@ -8583,7 +8997,6 @@
     <w:next w:val="Normale"/>
     <w:link w:val="Titolo5Carattere"/>
     <w:uiPriority w:val="9"/>
-    <w:semiHidden/>
     <w:unhideWhenUsed/>
     <w:qFormat/>
     <w:rsid w:val="00FC09A9"/>
@@ -8790,7 +9203,6 @@
     <w:basedOn w:val="Carpredefinitoparagrafo"/>
     <w:link w:val="Titolo4"/>
     <w:uiPriority w:val="9"/>
-    <w:semiHidden/>
     <w:rsid w:val="00FC09A9"/>
     <w:rPr>
       <w:rFonts w:asciiTheme="majorHAnsi" w:eastAsiaTheme="majorEastAsia" w:hAnsiTheme="majorHAnsi" w:cstheme="majorBidi"/>
@@ -8807,7 +9219,6 @@
     <w:basedOn w:val="Carpredefinitoparagrafo"/>
     <w:link w:val="Titolo5"/>
     <w:uiPriority w:val="9"/>
-    <w:semiHidden/>
     <w:rsid w:val="00FC09A9"/>
     <w:rPr>
       <w:rFonts w:asciiTheme="majorHAnsi" w:eastAsiaTheme="majorEastAsia" w:hAnsiTheme="majorHAnsi" w:cstheme="majorBidi"/>

</xml_diff>